<commit_message>
addeed assets used to the readme
</commit_message>
<xml_diff>
--- a/README FINAL- CHECK LINES OF CODE MENTIONS BEFORE SUBMITTING.docx
+++ b/README FINAL- CHECK LINES OF CODE MENTIONS BEFORE SUBMITTING.docx
@@ -217,16 +217,14 @@
         </w:rPr>
         <w:t xml:space="preserve"> pay attention to whether you have reloaded or not before you can shoot a cog. It also prevents players from being able to shoot many cogs at once, and instead focus on accuracy. The default setting is that it takes 1 second to reload, but that can be changed in the inspector. Audio plays both when reloading, and when trying to shoot when you need to reload. There is a UI in the top right corner that states how many cogs you have </w:t>
       </w:r>
-      <w:proofErr w:type="gramStart"/>
-      <w:r>
-        <w:rPr>
-          <w:rFonts w:ascii="Times New Roman" w:hAnsi="Times New Roman" w:cs="Times New Roman"/>
-          <w:sz w:val="24"/>
-          <w:szCs w:val="24"/>
-        </w:rPr>
-        <w:t>loaded, and</w:t>
-      </w:r>
-      <w:proofErr w:type="gramEnd"/>
+      <w:r>
+        <w:rPr>
+          <w:rFonts w:ascii="Times New Roman" w:hAnsi="Times New Roman" w:cs="Times New Roman"/>
+          <w:sz w:val="24"/>
+          <w:szCs w:val="24"/>
+        </w:rPr>
+        <w:t>loaded and</w:t>
+      </w:r>
       <w:r>
         <w:rPr>
           <w:rFonts w:ascii="Times New Roman" w:hAnsi="Times New Roman" w:cs="Times New Roman"/>
@@ -288,6 +286,97 @@
         </w:rPr>
         <w:t xml:space="preserve"> script on lines 13-14, 16, 23, 25, 38-39, 90-99, 103-110, 126-129, 191-212.</w:t>
       </w:r>
+    </w:p>
+    <w:p>
+      <w:pPr>
+        <w:spacing w:line="480" w:lineRule="auto"/>
+        <w:rPr>
+          <w:rFonts w:ascii="Times New Roman" w:hAnsi="Times New Roman" w:cs="Times New Roman"/>
+          <w:sz w:val="24"/>
+          <w:szCs w:val="24"/>
+        </w:rPr>
+      </w:pPr>
+      <w:r>
+        <w:rPr>
+          <w:rFonts w:ascii="Times New Roman" w:hAnsi="Times New Roman" w:cs="Times New Roman"/>
+          <w:sz w:val="24"/>
+          <w:szCs w:val="24"/>
+        </w:rPr>
+        <w:t>Assets Used:</w:t>
+      </w:r>
+    </w:p>
+    <w:p>
+      <w:pPr>
+        <w:spacing w:line="480" w:lineRule="auto"/>
+        <w:rPr>
+          <w:rFonts w:ascii="Times New Roman" w:hAnsi="Times New Roman" w:cs="Times New Roman"/>
+          <w:sz w:val="24"/>
+          <w:szCs w:val="24"/>
+        </w:rPr>
+      </w:pPr>
+      <w:hyperlink r:id="rId4" w:history="1">
+        <w:r>
+          <w:rPr>
+            <w:rStyle w:val="Hyperlink"/>
+            <w:rFonts w:ascii="Times New Roman" w:hAnsi="Times New Roman" w:cs="Times New Roman"/>
+            <w:sz w:val="24"/>
+            <w:szCs w:val="24"/>
+          </w:rPr>
+          <w:t>https://assetstore.unity.com/packages/2d/characters/2d-character-sprite-animation-penguin-236747</w:t>
+        </w:r>
+      </w:hyperlink>
+    </w:p>
+    <w:p>
+      <w:pPr>
+        <w:spacing w:line="480" w:lineRule="auto"/>
+        <w:rPr>
+          <w:rFonts w:ascii="Times New Roman" w:hAnsi="Times New Roman" w:cs="Times New Roman"/>
+          <w:sz w:val="24"/>
+          <w:szCs w:val="24"/>
+        </w:rPr>
+      </w:pPr>
+      <w:hyperlink r:id="rId5" w:history="1">
+        <w:r>
+          <w:rPr>
+            <w:rStyle w:val="Hyperlink"/>
+            <w:rFonts w:ascii="Times New Roman" w:hAnsi="Times New Roman" w:cs="Times New Roman"/>
+            <w:sz w:val="24"/>
+            <w:szCs w:val="24"/>
+          </w:rPr>
+          <w:t>https://assetstore.unity.com/packages/audio/sound-fx/free-sound-effects-pack-155776</w:t>
+        </w:r>
+      </w:hyperlink>
+    </w:p>
+    <w:p>
+      <w:pPr>
+        <w:spacing w:line="480" w:lineRule="auto"/>
+        <w:rPr>
+          <w:rFonts w:ascii="Times New Roman" w:hAnsi="Times New Roman" w:cs="Times New Roman"/>
+          <w:sz w:val="24"/>
+          <w:szCs w:val="24"/>
+        </w:rPr>
+      </w:pPr>
+      <w:hyperlink r:id="rId6" w:history="1">
+        <w:r>
+          <w:rPr>
+            <w:rStyle w:val="Hyperlink"/>
+            <w:rFonts w:ascii="Times New Roman" w:hAnsi="Times New Roman" w:cs="Times New Roman"/>
+            <w:sz w:val="24"/>
+            <w:szCs w:val="24"/>
+          </w:rPr>
+          <w:t>https://opengameart.org/content/camp-fire-animation-for-rpgs-finished</w:t>
+        </w:r>
+      </w:hyperlink>
+    </w:p>
+    <w:p>
+      <w:pPr>
+        <w:spacing w:line="480" w:lineRule="auto"/>
+        <w:rPr>
+          <w:rFonts w:ascii="Times New Roman" w:hAnsi="Times New Roman" w:cs="Times New Roman"/>
+          <w:sz w:val="24"/>
+          <w:szCs w:val="24"/>
+        </w:rPr>
+      </w:pPr>
     </w:p>
     <w:sectPr>
       <w:pgSz w:w="12240" w:h="15840"/>
@@ -727,6 +816,29 @@
     <w:semiHidden/>
     <w:unhideWhenUsed/>
   </w:style>
+  <w:style w:type="character" w:styleId="Hyperlink">
+    <w:name w:val="Hyperlink"/>
+    <w:basedOn w:val="DefaultParagraphFont"/>
+    <w:uiPriority w:val="99"/>
+    <w:unhideWhenUsed/>
+    <w:rsid w:val="00C40441"/>
+    <w:rPr>
+      <w:color w:val="0563C1" w:themeColor="hyperlink"/>
+      <w:u w:val="single"/>
+    </w:rPr>
+  </w:style>
+  <w:style w:type="character" w:styleId="UnresolvedMention">
+    <w:name w:val="Unresolved Mention"/>
+    <w:basedOn w:val="DefaultParagraphFont"/>
+    <w:uiPriority w:val="99"/>
+    <w:semiHidden/>
+    <w:unhideWhenUsed/>
+    <w:rsid w:val="00C40441"/>
+    <w:rPr>
+      <w:color w:val="605E5C"/>
+      <w:shd w:val="clear" w:color="auto" w:fill="E1DFDD"/>
+    </w:rPr>
+  </w:style>
 </w:styles>
 </file>
 

</xml_diff>